<commit_message>
Update per Ross comments
</commit_message>
<xml_diff>
--- a/admiral_exercises/Advanced/ExerciseSheet_advanced.docx
+++ b/admiral_exercises/Advanced/ExerciseSheet_advanced.docx
@@ -196,13 +196,8 @@
     </w:p>
     <w:p/>
     <w:p>
-      <w:proofErr w:type="gramStart"/>
-      <w:r>
-        <w:t>For the purpose of</w:t>
-      </w:r>
-      <w:proofErr w:type="gramEnd"/>
-      <w:r>
-        <w:t xml:space="preserve"> this exercise, we’ve reduced the data down to only a few patients and 2 parameters: temperature &amp; weight.</w:t>
+      <w:r>
+        <w:t>For the purpose of this exercise, we’ve reduced the data down to only a few patients and 2 parameters: temperature &amp; weight.</w:t>
       </w:r>
     </w:p>
     <w:p/>
@@ -212,14 +207,9 @@
       </w:r>
       <w:proofErr w:type="spellStart"/>
       <w:r>
-        <w:t>advanced_</w:t>
-      </w:r>
-      <w:proofErr w:type="gramStart"/>
-      <w:r>
-        <w:t>exercise.R</w:t>
+        <w:t>advanced_exercise.R</w:t>
       </w:r>
       <w:proofErr w:type="spellEnd"/>
-      <w:proofErr w:type="gramEnd"/>
       <w:r>
         <w:t xml:space="preserve">” </w:t>
       </w:r>
@@ -617,14 +607,14 @@
         </w:rPr>
         <w:t xml:space="preserve">Tip: refer to this section of the user guide: </w:t>
       </w:r>
-      <w:hyperlink r:id="rId12" w:anchor="derive_param">
+      <w:hyperlink r:id="rId12">
         <w:r>
           <w:rPr>
             <w:i/>
             <w:color w:val="0000FF"/>
             <w:u w:val="single"/>
           </w:rPr>
-          <w:t>https://pharmaverse.github.io/admiral/articles/bds_finding.html#derive_param</w:t>
+          <w:t>https://pharmaverse.github.io/admiral/reference/derive_summary_records.html</w:t>
         </w:r>
       </w:hyperlink>
       <w:r>

</xml_diff>